<commit_message>
Adding conclusion to doc
</commit_message>
<xml_diff>
--- a/Documentation/Abstract.docx
+++ b/Documentation/Abstract.docx
@@ -214,40 +214,52 @@
         <w:rPr>
           <w:rFonts w:ascii="Times New Roman" w:hAnsi="Times New Roman"/>
         </w:rPr>
-        <w:t>has laid the path in solving a lot of problems in wide research areas, especially Convolution Neural N</w:t>
-      </w:r>
-      <w:r>
-        <w:rPr>
-          <w:rFonts w:ascii="Times New Roman" w:hAnsi="Times New Roman"/>
-        </w:rPr>
-        <w:t>etworks</w:t>
-      </w:r>
-      <w:r>
-        <w:rPr>
-          <w:rFonts w:ascii="Times New Roman" w:hAnsi="Times New Roman"/>
-        </w:rPr>
-        <w:t xml:space="preserve"> </w:t>
-      </w:r>
-      <w:r>
-        <w:rPr>
-          <w:rFonts w:ascii="Times New Roman" w:hAnsi="Times New Roman"/>
-        </w:rPr>
-        <w:t>(CNNs)</w:t>
-      </w:r>
-      <w:r>
-        <w:rPr>
-          <w:rFonts w:ascii="Times New Roman" w:hAnsi="Times New Roman"/>
-        </w:rPr>
-        <w:t xml:space="preserve"> have achieved significant success in the area of computer vision </w:t>
-      </w:r>
-      <w:r>
-        <w:rPr>
-          <w:rFonts w:ascii="Times New Roman" w:hAnsi="Times New Roman"/>
-        </w:rPr>
-        <w:t>by providing efficient solutions through different architectures.</w:t>
+        <w:t>has laid the path in solving a lot of problems in wide research areas, especially Convolution</w:t>
+      </w:r>
+      <w:r>
+        <w:rPr>
+          <w:rFonts w:ascii="Times New Roman" w:hAnsi="Times New Roman"/>
+        </w:rPr>
+        <w:t>al</w:t>
       </w:r>
       <w:bookmarkStart w:id="0" w:name="_GoBack"/>
       <w:bookmarkEnd w:id="0"/>
+      <w:r>
+        <w:rPr>
+          <w:rFonts w:ascii="Times New Roman" w:hAnsi="Times New Roman"/>
+        </w:rPr>
+        <w:t xml:space="preserve"> Neural N</w:t>
+      </w:r>
+      <w:r>
+        <w:rPr>
+          <w:rFonts w:ascii="Times New Roman" w:hAnsi="Times New Roman"/>
+        </w:rPr>
+        <w:t>etworks</w:t>
+      </w:r>
+      <w:r>
+        <w:rPr>
+          <w:rFonts w:ascii="Times New Roman" w:hAnsi="Times New Roman"/>
+        </w:rPr>
+        <w:t xml:space="preserve"> </w:t>
+      </w:r>
+      <w:r>
+        <w:rPr>
+          <w:rFonts w:ascii="Times New Roman" w:hAnsi="Times New Roman"/>
+        </w:rPr>
+        <w:t>(CNNs)</w:t>
+      </w:r>
+      <w:r>
+        <w:rPr>
+          <w:rFonts w:ascii="Times New Roman" w:hAnsi="Times New Roman"/>
+        </w:rPr>
+        <w:t xml:space="preserve"> have achieved significant success in the area of computer vision </w:t>
+      </w:r>
+      <w:r>
+        <w:rPr>
+          <w:rFonts w:ascii="Times New Roman" w:hAnsi="Times New Roman"/>
+        </w:rPr>
+        <w:t>by providing efficient solutions through different architectures.</w:t>
+      </w:r>
     </w:p>
     <w:p>
       <w:pPr>

</xml_diff>